<commit_message>
test des autres 'grilles'
</commit_message>
<xml_diff>
--- a/documents/grilles/PFE-F.docx
+++ b/documents/grilles/PFE-F.docx
@@ -1184,13 +1184,13 @@
                 <w:noProof/>
               </w:rPr>
               <w:drawing>
-                <wp:anchor distT="0" distB="0" distL="114300" distR="114300" simplePos="0" relativeHeight="251658240" behindDoc="0" locked="0" layoutInCell="1" allowOverlap="1" wp14:anchorId="3FB75107" wp14:editId="5BB032C9">
+                <wp:anchor distT="0" distB="0" distL="114300" distR="114300" simplePos="0" relativeHeight="251658240" behindDoc="0" locked="0" layoutInCell="1" allowOverlap="1" wp14:anchorId="3FB75107" wp14:editId="2426A821">
                   <wp:simplePos x="0" y="0"/>
                   <wp:positionH relativeFrom="column">
-                    <wp:posOffset>1207135</wp:posOffset>
+                    <wp:posOffset>654685</wp:posOffset>
                   </wp:positionH>
                   <wp:positionV relativeFrom="paragraph">
-                    <wp:posOffset>40640</wp:posOffset>
+                    <wp:posOffset>21590</wp:posOffset>
                   </wp:positionV>
                   <wp:extent cx="828791" cy="828791"/>
                   <wp:effectExtent l="0" t="0" r="9525" b="9525"/>
@@ -3019,6 +3019,8 @@
             <w:r>
               <w:rPr>
                 <w:color w:val="093E79"/>
+                <w:sz w:val="14"/>
+                <w:szCs w:val="14"/>
               </w:rPr>
               <w:t>Apport personnel (créativité, originalité, imagination, rendre compte)</w:t>
             </w:r>
@@ -3333,6 +3335,8 @@
             <w:r>
               <w:rPr>
                 <w:color w:val="093E79"/>
+                <w:sz w:val="14"/>
+                <w:szCs w:val="14"/>
               </w:rPr>
               <w:t>Qualité du travail effectué (pertinences des actions menées)</w:t>
             </w:r>
@@ -4924,11 +4928,15 @@
               <w:pStyle w:val="Corpsdetexte"/>
               <w:rPr>
                 <w:color w:val="093E79"/>
-              </w:rPr>
-            </w:pPr>
-            <w:r>
-              <w:rPr>
-                <w:color w:val="093E79"/>
+                <w:sz w:val="14"/>
+                <w:szCs w:val="14"/>
+              </w:rPr>
+            </w:pPr>
+            <w:r>
+              <w:rPr>
+                <w:color w:val="093E79"/>
+                <w:sz w:val="14"/>
+                <w:szCs w:val="14"/>
               </w:rPr>
               <w:t>Capacité à gérer des ressources matérielles financières ou humaines</w:t>
             </w:r>
@@ -5410,11 +5418,15 @@
               <w:pStyle w:val="Corpsdetexte"/>
               <w:rPr>
                 <w:color w:val="093E79"/>
-              </w:rPr>
-            </w:pPr>
-            <w:r>
-              <w:rPr>
-                <w:color w:val="093E79"/>
+                <w:sz w:val="14"/>
+                <w:szCs w:val="14"/>
+              </w:rPr>
+            </w:pPr>
+            <w:r>
+              <w:rPr>
+                <w:color w:val="093E79"/>
+                <w:sz w:val="14"/>
+                <w:szCs w:val="14"/>
               </w:rPr>
               <w:t>Les documents demandés (autre que rapport) sont-ils exploitables par l'entreprise</w:t>
             </w:r>
@@ -5564,11 +5576,15 @@
               <w:pStyle w:val="Corpsdetexte"/>
               <w:rPr>
                 <w:color w:val="093E79"/>
-              </w:rPr>
-            </w:pPr>
-            <w:r>
-              <w:rPr>
-                <w:color w:val="093E79"/>
+                <w:sz w:val="14"/>
+                <w:szCs w:val="14"/>
+              </w:rPr>
+            </w:pPr>
+            <w:r>
+              <w:rPr>
+                <w:color w:val="093E79"/>
+                <w:sz w:val="14"/>
+                <w:szCs w:val="14"/>
               </w:rPr>
               <w:t>Les résultats fournis peuvent-ils être appliqués par l'entreprise</w:t>
             </w:r>
@@ -5718,11 +5734,15 @@
               <w:pStyle w:val="Corpsdetexte"/>
               <w:rPr>
                 <w:color w:val="093E79"/>
-              </w:rPr>
-            </w:pPr>
-            <w:r>
-              <w:rPr>
-                <w:color w:val="093E79"/>
+                <w:sz w:val="14"/>
+                <w:szCs w:val="14"/>
+              </w:rPr>
+            </w:pPr>
+            <w:r>
+              <w:rPr>
+                <w:color w:val="093E79"/>
+                <w:sz w:val="14"/>
+                <w:szCs w:val="14"/>
               </w:rPr>
               <w:t>Le travail effectué est-il équivalent à celui d'un ingénieur de l'entreprise</w:t>
             </w:r>
@@ -6244,7 +6264,7 @@
           </mc:Choice>
           <mc:Fallback>
             <w:pict>
-              <v:shape w14:anchorId="537F2DC6" id="Graphic 13" o:spid="_x0000_s1026" style="position:absolute;margin-left:366pt;margin-top:9.5pt;width:40.6pt;height:12.5pt;z-index:251471872;visibility:visible;mso-wrap-style:square;mso-wrap-distance-left:0;mso-wrap-distance-top:0;mso-wrap-distance-right:0;mso-wrap-distance-bottom:0;mso-position-horizontal:absolute;mso-position-horizontal-relative:page;mso-position-vertical:absolute;mso-position-vertical-relative:text;v-text-anchor:top" coordsize="515620,158750" o:gfxdata="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" path="m515099,152400r-6083,l6096,152400r-6096,l,158483r6096,l509016,158483r6083,l515099,152400xem515099,r-6083,l12192,,6096,,,,,6083,,152387r6096,l6096,6083r6096,l509016,6083r,146304l515099,152387r,-146304l515099,xe" fillcolor="#093e79" stroked="f">
+              <v:shape w14:anchorId="58245BD0" id="Graphic 13" o:spid="_x0000_s1026" style="position:absolute;margin-left:366pt;margin-top:9.5pt;width:40.6pt;height:12.5pt;z-index:251471872;visibility:visible;mso-wrap-style:square;mso-wrap-distance-left:0;mso-wrap-distance-top:0;mso-wrap-distance-right:0;mso-wrap-distance-bottom:0;mso-position-horizontal:absolute;mso-position-horizontal-relative:page;mso-position-vertical:absolute;mso-position-vertical-relative:text;v-text-anchor:top" coordsize="515620,158750" o:gfxdata="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" path="m515099,152400r-6083,l6096,152400r-6096,l,158483r6096,l509016,158483r6083,l515099,152400xem515099,r-6083,l12192,,6096,,,,,6083,,152387r6096,l6096,6083r6096,l509016,6083r,146304l515099,152387r,-146304l515099,xe" fillcolor="#093e79" stroked="f">
                 <v:path arrowok="t"/>
                 <w10:wrap anchorx="page"/>
               </v:shape>
@@ -6597,7 +6617,7 @@
           </mc:Choice>
           <mc:Fallback>
             <w:pict>
-              <v:group w14:anchorId="4923D4BB" id="Group 14" o:spid="_x0000_s1026" style="width:40.6pt;height:12.5pt;mso-position-horizontal-relative:char;mso-position-vertical-relative:line" coordsize="515620,158750" o:gfxdata="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">
+              <v:group w14:anchorId="2EAB1694" id="Group 14" o:spid="_x0000_s1026" style="width:40.6pt;height:12.5pt;mso-position-horizontal-relative:char;mso-position-vertical-relative:line" coordsize="515620,158750" o:gfxdata="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">
                 <v:shape id="Graphic 15" o:spid="_x0000_s1027" style="position:absolute;top:12;width:515620;height:158750;visibility:visible;mso-wrap-style:square;v-text-anchor:top" coordsize="515620,158750" o:gfxdata="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" path="m6083,152400r-6083,l,158483r6083,l6083,152400xem6083,l,,,6083,,152387r6083,l6083,6083,6083,xem515112,152400r-6096,l6096,152400r,6083l509016,158483r6096,l515112,152400xem515112,r-6096,l12192,,6096,r,6083l12192,6083r496824,l509016,152387r6096,l515112,6083r,-6083xe" fillcolor="#093e79" stroked="f">
                   <v:path arrowok="t"/>
                 </v:shape>
@@ -6853,7 +6873,7 @@
           </mc:Choice>
           <mc:Fallback>
             <w:pict>
-              <v:group w14:anchorId="3646269F" id="Group 16" o:spid="_x0000_s1026" style="width:40.7pt;height:12.5pt;mso-position-horizontal-relative:char;mso-position-vertical-relative:line" coordsize="516890,158750" o:gfxdata="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">
+              <v:group w14:anchorId="6AFE275D" id="Group 16" o:spid="_x0000_s1026" style="width:40.7pt;height:12.5pt;mso-position-horizontal-relative:char;mso-position-vertical-relative:line" coordsize="516890,158750" o:gfxdata="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">
                 <v:shape id="Graphic 17" o:spid="_x0000_s1027" style="position:absolute;top:12;width:516890;height:158750;visibility:visible;mso-wrap-style:square;v-text-anchor:top" coordsize="516890,158750" o:gfxdata="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" path="m6083,152400r-6083,l,158483r6083,l6083,152400xem6083,l,,,6083,,152387r6083,l6083,6083,6083,xem12179,l6096,r,6083l12179,6083,12179,xem516877,152400r-6033,l6096,152400r,6083l510794,158483r6083,l516877,152400xem516877,r-6033,l12192,r,6083l510794,6083r,146304l516877,152387r,-146304l516877,xe" fillcolor="#093e79" stroked="f">
                   <v:path arrowok="t"/>
                 </v:shape>

</xml_diff>